<commit_message>
added cart app into project
</commit_message>
<xml_diff>
--- a/support/Milestone-4-outline.docx
+++ b/support/Milestone-4-outline.docx
@@ -135,7 +135,13 @@
         </w:numPr>
       </w:pPr>
       <w:r>
-        <w:t xml:space="preserve">Users want to be able to search for items by category, size, price, </w:t>
+        <w:t xml:space="preserve">Users want to be able to </w:t>
+      </w:r>
+      <w:r>
+        <w:t xml:space="preserve">search for items by category, </w:t>
+      </w:r>
+      <w:r>
+        <w:t xml:space="preserve">price, </w:t>
       </w:r>
       <w:r>
         <w:t>etc.</w:t>
@@ -160,25 +166,597 @@
           <w:ilvl w:val="0"/>
           <w:numId w:val="1"/>
         </w:numPr>
-      </w:pPr>
-      <w:r>
+        <w:rPr>
+          <w:strike/>
+        </w:rPr>
+      </w:pPr>
+      <w:r>
+        <w:rPr>
+          <w:strike/>
+        </w:rPr>
         <w:t xml:space="preserve">Users want to learn about the how each </w:t>
       </w:r>
       <w:r>
+        <w:rPr>
+          <w:strike/>
+        </w:rPr>
         <w:t>type</w:t>
       </w:r>
       <w:r>
+        <w:rPr>
+          <w:strike/>
+        </w:rPr>
         <w:t xml:space="preserve"> of leather item is used </w:t>
       </w:r>
       <w:r>
+        <w:rPr>
+          <w:strike/>
+        </w:rPr>
         <w:t>or worn</w:t>
       </w:r>
     </w:p>
     <w:p>
+      <w:pPr>
+        <w:pStyle w:val="ListParagraph"/>
+        <w:numPr>
+          <w:ilvl w:val="0"/>
+          <w:numId w:val="1"/>
+        </w:numPr>
+      </w:pPr>
+      <w:r>
+        <w:t>Admins need to approve consignment items</w:t>
+      </w:r>
+    </w:p>
+    <w:p>
+      <w:pPr>
+        <w:pStyle w:val="ListParagraph"/>
+        <w:numPr>
+          <w:ilvl w:val="0"/>
+          <w:numId w:val="1"/>
+        </w:numPr>
+      </w:pPr>
+      <w:r>
+        <w:t>Admins to be able to generate reports</w:t>
+      </w:r>
+    </w:p>
+    <w:p>
+      <w:r>
+        <w:t>Apps</w:t>
+      </w:r>
+    </w:p>
+    <w:p>
+      <w:pPr>
+        <w:pStyle w:val="ListParagraph"/>
+        <w:numPr>
+          <w:ilvl w:val="0"/>
+          <w:numId w:val="2"/>
+        </w:numPr>
+      </w:pPr>
+      <w:r>
+        <w:t>accounts</w:t>
+      </w:r>
+    </w:p>
+    <w:p>
+      <w:pPr>
+        <w:pStyle w:val="ListParagraph"/>
+        <w:numPr>
+          <w:ilvl w:val="0"/>
+          <w:numId w:val="2"/>
+        </w:numPr>
+      </w:pPr>
+      <w:r>
+        <w:t>products</w:t>
+      </w:r>
+    </w:p>
+    <w:p>
+      <w:pPr>
+        <w:pStyle w:val="ListParagraph"/>
+        <w:numPr>
+          <w:ilvl w:val="1"/>
+          <w:numId w:val="2"/>
+        </w:numPr>
+      </w:pPr>
+      <w:r>
+        <w:t>Item</w:t>
+      </w:r>
+    </w:p>
+    <w:p>
+      <w:pPr>
+        <w:pStyle w:val="ListParagraph"/>
+        <w:numPr>
+          <w:ilvl w:val="1"/>
+          <w:numId w:val="2"/>
+        </w:numPr>
+      </w:pPr>
+      <w:r>
+        <w:t>Category</w:t>
+      </w:r>
+    </w:p>
+    <w:p>
+      <w:pPr>
+        <w:pStyle w:val="ListParagraph"/>
+        <w:numPr>
+          <w:ilvl w:val="1"/>
+          <w:numId w:val="2"/>
+        </w:numPr>
+      </w:pPr>
+      <w:r>
+        <w:t>Size</w:t>
+      </w:r>
+    </w:p>
+    <w:p>
+      <w:pPr>
+        <w:pStyle w:val="ListParagraph"/>
+        <w:numPr>
+          <w:ilvl w:val="0"/>
+          <w:numId w:val="2"/>
+        </w:numPr>
+      </w:pPr>
+      <w:r>
+        <w:t>orders</w:t>
+      </w:r>
+    </w:p>
+    <w:p>
+      <w:pPr>
+        <w:pStyle w:val="ListParagraph"/>
+        <w:numPr>
+          <w:ilvl w:val="1"/>
+          <w:numId w:val="2"/>
+        </w:numPr>
+      </w:pPr>
+      <w:r>
+        <w:t>Order</w:t>
+      </w:r>
+    </w:p>
+    <w:p>
+      <w:pPr>
+        <w:pStyle w:val="ListParagraph"/>
+        <w:numPr>
+          <w:ilvl w:val="1"/>
+          <w:numId w:val="2"/>
+        </w:numPr>
+      </w:pPr>
+      <w:r>
+        <w:t>Line Item</w:t>
+      </w:r>
+    </w:p>
+    <w:p>
+      <w:pPr>
+        <w:pStyle w:val="ListParagraph"/>
+        <w:numPr>
+          <w:ilvl w:val="0"/>
+          <w:numId w:val="2"/>
+        </w:numPr>
+      </w:pPr>
+      <w:r>
+        <w:t>cart</w:t>
+      </w:r>
+    </w:p>
+    <w:p>
+      <w:pPr>
+        <w:pStyle w:val="ListParagraph"/>
+        <w:numPr>
+          <w:ilvl w:val="0"/>
+          <w:numId w:val="2"/>
+        </w:numPr>
+      </w:pPr>
+      <w:r>
+        <w:t>checkout</w:t>
+      </w:r>
+    </w:p>
+    <w:p>
+      <w:r>
+        <w:t>Pages</w:t>
+      </w:r>
+    </w:p>
+    <w:p>
+      <w:pPr>
+        <w:pStyle w:val="ListParagraph"/>
+        <w:numPr>
+          <w:ilvl w:val="0"/>
+          <w:numId w:val="3"/>
+        </w:numPr>
+      </w:pPr>
+      <w:r>
+        <w:t>Home</w:t>
+      </w:r>
+    </w:p>
+    <w:p>
+      <w:pPr>
+        <w:pStyle w:val="ListParagraph"/>
+        <w:numPr>
+          <w:ilvl w:val="0"/>
+          <w:numId w:val="3"/>
+        </w:numPr>
+      </w:pPr>
+      <w:r>
+        <w:t xml:space="preserve">Register, login, </w:t>
+      </w:r>
+      <w:proofErr w:type="spellStart"/>
+      <w:r>
+        <w:t>etc</w:t>
+      </w:r>
+      <w:proofErr w:type="spellEnd"/>
+    </w:p>
+    <w:p>
+      <w:pPr>
+        <w:pStyle w:val="ListParagraph"/>
+        <w:numPr>
+          <w:ilvl w:val="0"/>
+          <w:numId w:val="3"/>
+        </w:numPr>
+      </w:pPr>
+      <w:r>
+        <w:t>New Goods</w:t>
+      </w:r>
+    </w:p>
+    <w:p>
+      <w:pPr>
+        <w:pStyle w:val="ListParagraph"/>
+        <w:numPr>
+          <w:ilvl w:val="0"/>
+          <w:numId w:val="3"/>
+        </w:numPr>
+      </w:pPr>
+      <w:r>
+        <w:t>Consigned Goods</w:t>
+      </w:r>
+    </w:p>
+    <w:p>
+      <w:pPr>
+        <w:pStyle w:val="ListParagraph"/>
+        <w:numPr>
+          <w:ilvl w:val="0"/>
+          <w:numId w:val="3"/>
+        </w:numPr>
+      </w:pPr>
+      <w:r>
+        <w:t>Consignment Upload</w:t>
+      </w:r>
+    </w:p>
+    <w:p>
+      <w:pPr>
+        <w:pStyle w:val="ListParagraph"/>
+        <w:numPr>
+          <w:ilvl w:val="0"/>
+          <w:numId w:val="3"/>
+        </w:numPr>
+      </w:pPr>
+      <w:r>
+        <w:lastRenderedPageBreak/>
+        <w:t>Cart / checkout</w:t>
+      </w:r>
+    </w:p>
+    <w:p>
+      <w:pPr>
+        <w:pStyle w:val="ListParagraph"/>
+        <w:numPr>
+          <w:ilvl w:val="0"/>
+          <w:numId w:val="3"/>
+        </w:numPr>
+      </w:pPr>
+      <w:r>
+        <w:t>Admin functions other than</w:t>
+      </w:r>
+      <w:r>
+        <w:t xml:space="preserve"> those</w:t>
+      </w:r>
+      <w:r>
+        <w:t xml:space="preserve"> built in Django</w:t>
+      </w:r>
+    </w:p>
+    <w:p>
+      <w:pPr>
+        <w:pStyle w:val="ListParagraph"/>
+        <w:numPr>
+          <w:ilvl w:val="1"/>
+          <w:numId w:val="3"/>
+        </w:numPr>
+      </w:pPr>
+      <w:r>
+        <w:t>reports</w:t>
+      </w:r>
+    </w:p>
+    <w:p>
+      <w:pPr>
+        <w:pStyle w:val="ListParagraph"/>
+        <w:numPr>
+          <w:ilvl w:val="2"/>
+          <w:numId w:val="3"/>
+        </w:numPr>
+      </w:pPr>
+      <w:r>
+        <w:t>orders</w:t>
+      </w:r>
+    </w:p>
+    <w:p>
+      <w:pPr>
+        <w:pStyle w:val="ListParagraph"/>
+        <w:numPr>
+          <w:ilvl w:val="2"/>
+          <w:numId w:val="3"/>
+        </w:numPr>
+      </w:pPr>
+      <w:r>
+        <w:t>sales</w:t>
+      </w:r>
+    </w:p>
+    <w:p>
+      <w:pPr>
+        <w:pStyle w:val="ListParagraph"/>
+        <w:numPr>
+          <w:ilvl w:val="2"/>
+          <w:numId w:val="3"/>
+        </w:numPr>
+      </w:pPr>
+      <w:r>
+        <w:t>consignment approval</w:t>
+      </w:r>
+    </w:p>
+    <w:p/>
+    <w:p>
+      <w:pPr>
+        <w:rPr>
+          <w:b/>
+        </w:rPr>
+      </w:pPr>
+      <w:r>
+        <w:rPr>
+          <w:b/>
+        </w:rPr>
+        <w:t>Future Features</w:t>
+      </w:r>
+    </w:p>
+    <w:p>
+      <w:pPr>
+        <w:pStyle w:val="ListParagraph"/>
+        <w:numPr>
+          <w:ilvl w:val="0"/>
+          <w:numId w:val="4"/>
+        </w:numPr>
+      </w:pPr>
+      <w:r>
+        <w:t>Inventory function to</w:t>
+      </w:r>
+      <w:r>
+        <w:t xml:space="preserve"> be able to verify availability</w:t>
+      </w:r>
+    </w:p>
+    <w:p>
+      <w:pPr>
+        <w:pStyle w:val="ListParagraph"/>
+        <w:numPr>
+          <w:ilvl w:val="0"/>
+          <w:numId w:val="4"/>
+        </w:numPr>
+        <w:rPr>
+          <w:strike/>
+        </w:rPr>
+      </w:pPr>
+      <w:r>
+        <w:rPr>
+          <w:strike/>
+        </w:rPr>
+        <w:t>Add photo gallery function to allow for multiple photos, especially for consignment</w:t>
+      </w:r>
+    </w:p>
+    <w:p>
+      <w:pPr>
+        <w:pStyle w:val="ListParagraph"/>
+        <w:numPr>
+          <w:ilvl w:val="0"/>
+          <w:numId w:val="4"/>
+        </w:numPr>
+      </w:pPr>
+      <w:r>
+        <w:t xml:space="preserve">Add detail pages for the retail goods with more information, photos, usage, </w:t>
+      </w:r>
+      <w:proofErr w:type="spellStart"/>
+      <w:r>
+        <w:t>etc</w:t>
+      </w:r>
+      <w:proofErr w:type="spellEnd"/>
+    </w:p>
+    <w:p>
+      <w:pPr>
+        <w:pStyle w:val="ListParagraph"/>
+        <w:numPr>
+          <w:ilvl w:val="0"/>
+          <w:numId w:val="4"/>
+        </w:numPr>
+      </w:pPr>
+      <w:r>
+        <w:t>Inventory function (see notes)</w:t>
+      </w:r>
+    </w:p>
+    <w:p>
+      <w:pPr>
+        <w:pStyle w:val="ListParagraph"/>
+        <w:numPr>
+          <w:ilvl w:val="0"/>
+          <w:numId w:val="4"/>
+        </w:numPr>
+      </w:pPr>
+    </w:p>
+    <w:p/>
+    <w:p>
+      <w:r>
+        <w:t>Questions for Guido</w:t>
+      </w:r>
+    </w:p>
+    <w:p>
+      <w:pPr>
+        <w:pStyle w:val="ListParagraph"/>
+        <w:numPr>
+          <w:ilvl w:val="0"/>
+          <w:numId w:val="5"/>
+        </w:numPr>
+      </w:pPr>
+      <w:r>
+        <w:t>Is it ok if I separate my views into two parts, the initial page request and the submit portion?</w:t>
+      </w:r>
+    </w:p>
+    <w:p>
+      <w:pPr>
+        <w:pStyle w:val="ListParagraph"/>
+        <w:numPr>
+          <w:ilvl w:val="0"/>
+          <w:numId w:val="5"/>
+        </w:numPr>
+      </w:pPr>
+      <w:r>
+        <w:t>W</w:t>
+      </w:r>
+      <w:r>
+        <w:t>hy am I getting weird space on the right with bootstrap grid?</w:t>
+      </w:r>
+      <w:r>
+        <w:t xml:space="preserve"> </w:t>
+      </w:r>
+      <w:proofErr w:type="gramStart"/>
+      <w:r>
+        <w:t>show</w:t>
+      </w:r>
+      <w:proofErr w:type="gramEnd"/>
+      <w:r>
+        <w:t xml:space="preserve"> what happens if I take off the very small margin.</w:t>
+      </w:r>
+    </w:p>
+    <w:p/>
+    <w:p>
+      <w:r>
+        <w:t>To Dos</w:t>
+      </w:r>
+    </w:p>
+    <w:p>
+      <w:pPr>
+        <w:pStyle w:val="ListParagraph"/>
+        <w:numPr>
+          <w:ilvl w:val="0"/>
+          <w:numId w:val="5"/>
+        </w:numPr>
+      </w:pPr>
+      <w:r>
+        <w:t>Add cart functionality</w:t>
+      </w:r>
+    </w:p>
+    <w:p>
+      <w:pPr>
+        <w:pStyle w:val="ListParagraph"/>
+        <w:numPr>
+          <w:ilvl w:val="0"/>
+          <w:numId w:val="5"/>
+        </w:numPr>
+      </w:pPr>
+      <w:r>
+        <w:t>Get stripe ecommerce example working and then add to the project</w:t>
+      </w:r>
+    </w:p>
+    <w:p>
+      <w:pPr>
+        <w:pStyle w:val="ListParagraph"/>
+        <w:numPr>
+          <w:ilvl w:val="0"/>
+          <w:numId w:val="5"/>
+        </w:numPr>
+      </w:pPr>
+      <w:r>
+        <w:t>Add search / report function</w:t>
+      </w:r>
+    </w:p>
+    <w:p>
+      <w:pPr>
+        <w:pStyle w:val="ListParagraph"/>
+        <w:numPr>
+          <w:ilvl w:val="0"/>
+          <w:numId w:val="5"/>
+        </w:numPr>
+      </w:pPr>
+      <w:r>
+        <w:t>Add pagination, especially for small screens</w:t>
+      </w:r>
+    </w:p>
+    <w:p>
+      <w:pPr>
+        <w:pStyle w:val="ListParagraph"/>
+        <w:numPr>
+          <w:ilvl w:val="0"/>
+          <w:numId w:val="5"/>
+        </w:numPr>
+      </w:pPr>
+      <w:r>
+        <w:t>Comments section</w:t>
+      </w:r>
+      <w:r>
+        <w:t xml:space="preserve"> (common model with Django)</w:t>
+      </w:r>
+      <w:r>
+        <w:t xml:space="preserve"> </w:t>
+      </w:r>
+      <w:proofErr w:type="spellStart"/>
+      <w:r>
+        <w:t>Disqus</w:t>
+      </w:r>
+      <w:proofErr w:type="spellEnd"/>
+    </w:p>
+    <w:p>
+      <w:pPr>
+        <w:pStyle w:val="ListParagraph"/>
+        <w:numPr>
+          <w:ilvl w:val="0"/>
+          <w:numId w:val="5"/>
+        </w:numPr>
+      </w:pPr>
+      <w:r>
+        <w:t>Add Travis</w:t>
+      </w:r>
+    </w:p>
+    <w:p>
+      <w:pPr>
+        <w:pStyle w:val="ListParagraph"/>
+        <w:numPr>
+          <w:ilvl w:val="0"/>
+          <w:numId w:val="5"/>
+        </w:numPr>
+      </w:pPr>
+      <w:r>
+        <w:t>Add AWS buckets</w:t>
+      </w:r>
+    </w:p>
+    <w:p>
+      <w:pPr>
+        <w:pStyle w:val="ListParagraph"/>
+        <w:numPr>
+          <w:ilvl w:val="0"/>
+          <w:numId w:val="5"/>
+        </w:numPr>
+      </w:pPr>
+      <w:r>
+        <w:t>Allow multiple images for an item</w:t>
+      </w:r>
+    </w:p>
+    <w:p>
+      <w:pPr>
+        <w:pStyle w:val="ListParagraph"/>
+        <w:numPr>
+          <w:ilvl w:val="0"/>
+          <w:numId w:val="5"/>
+        </w:numPr>
+      </w:pPr>
+      <w:r>
+        <w:t xml:space="preserve">Inventory to </w:t>
+      </w:r>
       <w:bookmarkStart w:id="0" w:name="_GoBack"/>
       <w:bookmarkEnd w:id="0"/>
-    </w:p>
-    <w:p/>
+      <w:r>
+        <w:t xml:space="preserve">set max on way into </w:t>
+      </w:r>
+    </w:p>
+    <w:p>
+      <w:pPr>
+        <w:pStyle w:val="ListParagraph"/>
+      </w:pPr>
+    </w:p>
     <w:p/>
     <w:sectPr>
       <w:pgSz w:w="12240" w:h="15840"/>
@@ -193,6 +771,345 @@
 <file path=word/numbering.xml><?xml version="1.0" encoding="utf-8"?>
 <w:numbering xmlns:wpc="http://schemas.microsoft.com/office/word/2010/wordprocessingCanvas" xmlns:mc="http://schemas.openxmlformats.org/markup-compatibility/2006" xmlns:o="urn:schemas-microsoft-com:office:office" xmlns:r="http://schemas.openxmlformats.org/officeDocument/2006/relationships" xmlns:m="http://schemas.openxmlformats.org/officeDocument/2006/math" xmlns:v="urn:schemas-microsoft-com:vml" xmlns:wp14="http://schemas.microsoft.com/office/word/2010/wordprocessingDrawing" xmlns:wp="http://schemas.openxmlformats.org/drawingml/2006/wordprocessingDrawing" xmlns:w10="urn:schemas-microsoft-com:office:word" xmlns:w="http://schemas.openxmlformats.org/wordprocessingml/2006/main" xmlns:w14="http://schemas.microsoft.com/office/word/2010/wordml" xmlns:wpg="http://schemas.microsoft.com/office/word/2010/wordprocessingGroup" xmlns:wpi="http://schemas.microsoft.com/office/word/2010/wordprocessingInk" xmlns:wne="http://schemas.microsoft.com/office/word/2006/wordml" xmlns:wps="http://schemas.microsoft.com/office/word/2010/wordprocessingShape" mc:Ignorable="w14 wp14">
   <w:abstractNum w:abstractNumId="0">
+    <w:nsid w:val="0EB14FE2"/>
+    <w:multiLevelType w:val="hybridMultilevel"/>
+    <w:tmpl w:val="A42C96D0"/>
+    <w:lvl w:ilvl="0" w:tplc="04090001">
+      <w:start w:val="1"/>
+      <w:numFmt w:val="bullet"/>
+      <w:lvlText w:val=""/>
+      <w:lvlJc w:val="left"/>
+      <w:pPr>
+        <w:ind w:left="720" w:hanging="360"/>
+      </w:pPr>
+      <w:rPr>
+        <w:rFonts w:ascii="Symbol" w:hAnsi="Symbol" w:hint="default"/>
+      </w:rPr>
+    </w:lvl>
+    <w:lvl w:ilvl="1" w:tplc="04090003" w:tentative="1">
+      <w:start w:val="1"/>
+      <w:numFmt w:val="bullet"/>
+      <w:lvlText w:val="o"/>
+      <w:lvlJc w:val="left"/>
+      <w:pPr>
+        <w:ind w:left="1440" w:hanging="360"/>
+      </w:pPr>
+      <w:rPr>
+        <w:rFonts w:ascii="Courier New" w:hAnsi="Courier New" w:cs="Courier New" w:hint="default"/>
+      </w:rPr>
+    </w:lvl>
+    <w:lvl w:ilvl="2" w:tplc="04090005" w:tentative="1">
+      <w:start w:val="1"/>
+      <w:numFmt w:val="bullet"/>
+      <w:lvlText w:val=""/>
+      <w:lvlJc w:val="left"/>
+      <w:pPr>
+        <w:ind w:left="2160" w:hanging="360"/>
+      </w:pPr>
+      <w:rPr>
+        <w:rFonts w:ascii="Wingdings" w:hAnsi="Wingdings" w:hint="default"/>
+      </w:rPr>
+    </w:lvl>
+    <w:lvl w:ilvl="3" w:tplc="04090001" w:tentative="1">
+      <w:start w:val="1"/>
+      <w:numFmt w:val="bullet"/>
+      <w:lvlText w:val=""/>
+      <w:lvlJc w:val="left"/>
+      <w:pPr>
+        <w:ind w:left="2880" w:hanging="360"/>
+      </w:pPr>
+      <w:rPr>
+        <w:rFonts w:ascii="Symbol" w:hAnsi="Symbol" w:hint="default"/>
+      </w:rPr>
+    </w:lvl>
+    <w:lvl w:ilvl="4" w:tplc="04090003" w:tentative="1">
+      <w:start w:val="1"/>
+      <w:numFmt w:val="bullet"/>
+      <w:lvlText w:val="o"/>
+      <w:lvlJc w:val="left"/>
+      <w:pPr>
+        <w:ind w:left="3600" w:hanging="360"/>
+      </w:pPr>
+      <w:rPr>
+        <w:rFonts w:ascii="Courier New" w:hAnsi="Courier New" w:cs="Courier New" w:hint="default"/>
+      </w:rPr>
+    </w:lvl>
+    <w:lvl w:ilvl="5" w:tplc="04090005" w:tentative="1">
+      <w:start w:val="1"/>
+      <w:numFmt w:val="bullet"/>
+      <w:lvlText w:val=""/>
+      <w:lvlJc w:val="left"/>
+      <w:pPr>
+        <w:ind w:left="4320" w:hanging="360"/>
+      </w:pPr>
+      <w:rPr>
+        <w:rFonts w:ascii="Wingdings" w:hAnsi="Wingdings" w:hint="default"/>
+      </w:rPr>
+    </w:lvl>
+    <w:lvl w:ilvl="6" w:tplc="04090001" w:tentative="1">
+      <w:start w:val="1"/>
+      <w:numFmt w:val="bullet"/>
+      <w:lvlText w:val=""/>
+      <w:lvlJc w:val="left"/>
+      <w:pPr>
+        <w:ind w:left="5040" w:hanging="360"/>
+      </w:pPr>
+      <w:rPr>
+        <w:rFonts w:ascii="Symbol" w:hAnsi="Symbol" w:hint="default"/>
+      </w:rPr>
+    </w:lvl>
+    <w:lvl w:ilvl="7" w:tplc="04090003" w:tentative="1">
+      <w:start w:val="1"/>
+      <w:numFmt w:val="bullet"/>
+      <w:lvlText w:val="o"/>
+      <w:lvlJc w:val="left"/>
+      <w:pPr>
+        <w:ind w:left="5760" w:hanging="360"/>
+      </w:pPr>
+      <w:rPr>
+        <w:rFonts w:ascii="Courier New" w:hAnsi="Courier New" w:cs="Courier New" w:hint="default"/>
+      </w:rPr>
+    </w:lvl>
+    <w:lvl w:ilvl="8" w:tplc="04090005" w:tentative="1">
+      <w:start w:val="1"/>
+      <w:numFmt w:val="bullet"/>
+      <w:lvlText w:val=""/>
+      <w:lvlJc w:val="left"/>
+      <w:pPr>
+        <w:ind w:left="6480" w:hanging="360"/>
+      </w:pPr>
+      <w:rPr>
+        <w:rFonts w:ascii="Wingdings" w:hAnsi="Wingdings" w:hint="default"/>
+      </w:rPr>
+    </w:lvl>
+  </w:abstractNum>
+  <w:abstractNum w:abstractNumId="1">
+    <w:nsid w:val="346B2E22"/>
+    <w:multiLevelType w:val="hybridMultilevel"/>
+    <w:tmpl w:val="0E5652D2"/>
+    <w:lvl w:ilvl="0" w:tplc="04090001">
+      <w:start w:val="1"/>
+      <w:numFmt w:val="bullet"/>
+      <w:lvlText w:val=""/>
+      <w:lvlJc w:val="left"/>
+      <w:pPr>
+        <w:ind w:left="720" w:hanging="360"/>
+      </w:pPr>
+      <w:rPr>
+        <w:rFonts w:ascii="Symbol" w:hAnsi="Symbol" w:hint="default"/>
+      </w:rPr>
+    </w:lvl>
+    <w:lvl w:ilvl="1" w:tplc="04090003">
+      <w:start w:val="1"/>
+      <w:numFmt w:val="bullet"/>
+      <w:lvlText w:val="o"/>
+      <w:lvlJc w:val="left"/>
+      <w:pPr>
+        <w:ind w:left="1440" w:hanging="360"/>
+      </w:pPr>
+      <w:rPr>
+        <w:rFonts w:ascii="Courier New" w:hAnsi="Courier New" w:cs="Courier New" w:hint="default"/>
+      </w:rPr>
+    </w:lvl>
+    <w:lvl w:ilvl="2" w:tplc="04090005" w:tentative="1">
+      <w:start w:val="1"/>
+      <w:numFmt w:val="bullet"/>
+      <w:lvlText w:val=""/>
+      <w:lvlJc w:val="left"/>
+      <w:pPr>
+        <w:ind w:left="2160" w:hanging="360"/>
+      </w:pPr>
+      <w:rPr>
+        <w:rFonts w:ascii="Wingdings" w:hAnsi="Wingdings" w:hint="default"/>
+      </w:rPr>
+    </w:lvl>
+    <w:lvl w:ilvl="3" w:tplc="04090001" w:tentative="1">
+      <w:start w:val="1"/>
+      <w:numFmt w:val="bullet"/>
+      <w:lvlText w:val=""/>
+      <w:lvlJc w:val="left"/>
+      <w:pPr>
+        <w:ind w:left="2880" w:hanging="360"/>
+      </w:pPr>
+      <w:rPr>
+        <w:rFonts w:ascii="Symbol" w:hAnsi="Symbol" w:hint="default"/>
+      </w:rPr>
+    </w:lvl>
+    <w:lvl w:ilvl="4" w:tplc="04090003" w:tentative="1">
+      <w:start w:val="1"/>
+      <w:numFmt w:val="bullet"/>
+      <w:lvlText w:val="o"/>
+      <w:lvlJc w:val="left"/>
+      <w:pPr>
+        <w:ind w:left="3600" w:hanging="360"/>
+      </w:pPr>
+      <w:rPr>
+        <w:rFonts w:ascii="Courier New" w:hAnsi="Courier New" w:cs="Courier New" w:hint="default"/>
+      </w:rPr>
+    </w:lvl>
+    <w:lvl w:ilvl="5" w:tplc="04090005" w:tentative="1">
+      <w:start w:val="1"/>
+      <w:numFmt w:val="bullet"/>
+      <w:lvlText w:val=""/>
+      <w:lvlJc w:val="left"/>
+      <w:pPr>
+        <w:ind w:left="4320" w:hanging="360"/>
+      </w:pPr>
+      <w:rPr>
+        <w:rFonts w:ascii="Wingdings" w:hAnsi="Wingdings" w:hint="default"/>
+      </w:rPr>
+    </w:lvl>
+    <w:lvl w:ilvl="6" w:tplc="04090001" w:tentative="1">
+      <w:start w:val="1"/>
+      <w:numFmt w:val="bullet"/>
+      <w:lvlText w:val=""/>
+      <w:lvlJc w:val="left"/>
+      <w:pPr>
+        <w:ind w:left="5040" w:hanging="360"/>
+      </w:pPr>
+      <w:rPr>
+        <w:rFonts w:ascii="Symbol" w:hAnsi="Symbol" w:hint="default"/>
+      </w:rPr>
+    </w:lvl>
+    <w:lvl w:ilvl="7" w:tplc="04090003" w:tentative="1">
+      <w:start w:val="1"/>
+      <w:numFmt w:val="bullet"/>
+      <w:lvlText w:val="o"/>
+      <w:lvlJc w:val="left"/>
+      <w:pPr>
+        <w:ind w:left="5760" w:hanging="360"/>
+      </w:pPr>
+      <w:rPr>
+        <w:rFonts w:ascii="Courier New" w:hAnsi="Courier New" w:cs="Courier New" w:hint="default"/>
+      </w:rPr>
+    </w:lvl>
+    <w:lvl w:ilvl="8" w:tplc="04090005" w:tentative="1">
+      <w:start w:val="1"/>
+      <w:numFmt w:val="bullet"/>
+      <w:lvlText w:val=""/>
+      <w:lvlJc w:val="left"/>
+      <w:pPr>
+        <w:ind w:left="6480" w:hanging="360"/>
+      </w:pPr>
+      <w:rPr>
+        <w:rFonts w:ascii="Wingdings" w:hAnsi="Wingdings" w:hint="default"/>
+      </w:rPr>
+    </w:lvl>
+  </w:abstractNum>
+  <w:abstractNum w:abstractNumId="2">
+    <w:nsid w:val="3A9B0F4B"/>
+    <w:multiLevelType w:val="hybridMultilevel"/>
+    <w:tmpl w:val="E1609F46"/>
+    <w:lvl w:ilvl="0" w:tplc="04090001">
+      <w:start w:val="1"/>
+      <w:numFmt w:val="bullet"/>
+      <w:lvlText w:val=""/>
+      <w:lvlJc w:val="left"/>
+      <w:pPr>
+        <w:ind w:left="720" w:hanging="360"/>
+      </w:pPr>
+      <w:rPr>
+        <w:rFonts w:ascii="Symbol" w:hAnsi="Symbol" w:hint="default"/>
+      </w:rPr>
+    </w:lvl>
+    <w:lvl w:ilvl="1" w:tplc="04090003">
+      <w:start w:val="1"/>
+      <w:numFmt w:val="bullet"/>
+      <w:lvlText w:val="o"/>
+      <w:lvlJc w:val="left"/>
+      <w:pPr>
+        <w:ind w:left="1440" w:hanging="360"/>
+      </w:pPr>
+      <w:rPr>
+        <w:rFonts w:ascii="Courier New" w:hAnsi="Courier New" w:cs="Courier New" w:hint="default"/>
+      </w:rPr>
+    </w:lvl>
+    <w:lvl w:ilvl="2" w:tplc="04090005">
+      <w:start w:val="1"/>
+      <w:numFmt w:val="bullet"/>
+      <w:lvlText w:val=""/>
+      <w:lvlJc w:val="left"/>
+      <w:pPr>
+        <w:ind w:left="2160" w:hanging="360"/>
+      </w:pPr>
+      <w:rPr>
+        <w:rFonts w:ascii="Wingdings" w:hAnsi="Wingdings" w:hint="default"/>
+      </w:rPr>
+    </w:lvl>
+    <w:lvl w:ilvl="3" w:tplc="04090001" w:tentative="1">
+      <w:start w:val="1"/>
+      <w:numFmt w:val="bullet"/>
+      <w:lvlText w:val=""/>
+      <w:lvlJc w:val="left"/>
+      <w:pPr>
+        <w:ind w:left="2880" w:hanging="360"/>
+      </w:pPr>
+      <w:rPr>
+        <w:rFonts w:ascii="Symbol" w:hAnsi="Symbol" w:hint="default"/>
+      </w:rPr>
+    </w:lvl>
+    <w:lvl w:ilvl="4" w:tplc="04090003" w:tentative="1">
+      <w:start w:val="1"/>
+      <w:numFmt w:val="bullet"/>
+      <w:lvlText w:val="o"/>
+      <w:lvlJc w:val="left"/>
+      <w:pPr>
+        <w:ind w:left="3600" w:hanging="360"/>
+      </w:pPr>
+      <w:rPr>
+        <w:rFonts w:ascii="Courier New" w:hAnsi="Courier New" w:cs="Courier New" w:hint="default"/>
+      </w:rPr>
+    </w:lvl>
+    <w:lvl w:ilvl="5" w:tplc="04090005" w:tentative="1">
+      <w:start w:val="1"/>
+      <w:numFmt w:val="bullet"/>
+      <w:lvlText w:val=""/>
+      <w:lvlJc w:val="left"/>
+      <w:pPr>
+        <w:ind w:left="4320" w:hanging="360"/>
+      </w:pPr>
+      <w:rPr>
+        <w:rFonts w:ascii="Wingdings" w:hAnsi="Wingdings" w:hint="default"/>
+      </w:rPr>
+    </w:lvl>
+    <w:lvl w:ilvl="6" w:tplc="04090001" w:tentative="1">
+      <w:start w:val="1"/>
+      <w:numFmt w:val="bullet"/>
+      <w:lvlText w:val=""/>
+      <w:lvlJc w:val="left"/>
+      <w:pPr>
+        <w:ind w:left="5040" w:hanging="360"/>
+      </w:pPr>
+      <w:rPr>
+        <w:rFonts w:ascii="Symbol" w:hAnsi="Symbol" w:hint="default"/>
+      </w:rPr>
+    </w:lvl>
+    <w:lvl w:ilvl="7" w:tplc="04090003" w:tentative="1">
+      <w:start w:val="1"/>
+      <w:numFmt w:val="bullet"/>
+      <w:lvlText w:val="o"/>
+      <w:lvlJc w:val="left"/>
+      <w:pPr>
+        <w:ind w:left="5760" w:hanging="360"/>
+      </w:pPr>
+      <w:rPr>
+        <w:rFonts w:ascii="Courier New" w:hAnsi="Courier New" w:cs="Courier New" w:hint="default"/>
+      </w:rPr>
+    </w:lvl>
+    <w:lvl w:ilvl="8" w:tplc="04090005" w:tentative="1">
+      <w:start w:val="1"/>
+      <w:numFmt w:val="bullet"/>
+      <w:lvlText w:val=""/>
+      <w:lvlJc w:val="left"/>
+      <w:pPr>
+        <w:ind w:left="6480" w:hanging="360"/>
+      </w:pPr>
+      <w:rPr>
+        <w:rFonts w:ascii="Wingdings" w:hAnsi="Wingdings" w:hint="default"/>
+      </w:rPr>
+    </w:lvl>
+  </w:abstractNum>
+  <w:abstractNum w:abstractNumId="3">
     <w:nsid w:val="7038541D"/>
     <w:multiLevelType w:val="hybridMultilevel"/>
     <w:tmpl w:val="2D2EA2C6"/>
@@ -305,7 +1222,132 @@
       </w:rPr>
     </w:lvl>
   </w:abstractNum>
+  <w:abstractNum w:abstractNumId="4">
+    <w:nsid w:val="7B4B34F9"/>
+    <w:multiLevelType w:val="hybridMultilevel"/>
+    <w:tmpl w:val="EB1C1AC0"/>
+    <w:lvl w:ilvl="0" w:tplc="04090001">
+      <w:start w:val="1"/>
+      <w:numFmt w:val="bullet"/>
+      <w:lvlText w:val=""/>
+      <w:lvlJc w:val="left"/>
+      <w:pPr>
+        <w:ind w:left="720" w:hanging="360"/>
+      </w:pPr>
+      <w:rPr>
+        <w:rFonts w:ascii="Symbol" w:hAnsi="Symbol" w:hint="default"/>
+      </w:rPr>
+    </w:lvl>
+    <w:lvl w:ilvl="1" w:tplc="04090003" w:tentative="1">
+      <w:start w:val="1"/>
+      <w:numFmt w:val="bullet"/>
+      <w:lvlText w:val="o"/>
+      <w:lvlJc w:val="left"/>
+      <w:pPr>
+        <w:ind w:left="1440" w:hanging="360"/>
+      </w:pPr>
+      <w:rPr>
+        <w:rFonts w:ascii="Courier New" w:hAnsi="Courier New" w:cs="Courier New" w:hint="default"/>
+      </w:rPr>
+    </w:lvl>
+    <w:lvl w:ilvl="2" w:tplc="04090005" w:tentative="1">
+      <w:start w:val="1"/>
+      <w:numFmt w:val="bullet"/>
+      <w:lvlText w:val=""/>
+      <w:lvlJc w:val="left"/>
+      <w:pPr>
+        <w:ind w:left="2160" w:hanging="360"/>
+      </w:pPr>
+      <w:rPr>
+        <w:rFonts w:ascii="Wingdings" w:hAnsi="Wingdings" w:hint="default"/>
+      </w:rPr>
+    </w:lvl>
+    <w:lvl w:ilvl="3" w:tplc="04090001" w:tentative="1">
+      <w:start w:val="1"/>
+      <w:numFmt w:val="bullet"/>
+      <w:lvlText w:val=""/>
+      <w:lvlJc w:val="left"/>
+      <w:pPr>
+        <w:ind w:left="2880" w:hanging="360"/>
+      </w:pPr>
+      <w:rPr>
+        <w:rFonts w:ascii="Symbol" w:hAnsi="Symbol" w:hint="default"/>
+      </w:rPr>
+    </w:lvl>
+    <w:lvl w:ilvl="4" w:tplc="04090003" w:tentative="1">
+      <w:start w:val="1"/>
+      <w:numFmt w:val="bullet"/>
+      <w:lvlText w:val="o"/>
+      <w:lvlJc w:val="left"/>
+      <w:pPr>
+        <w:ind w:left="3600" w:hanging="360"/>
+      </w:pPr>
+      <w:rPr>
+        <w:rFonts w:ascii="Courier New" w:hAnsi="Courier New" w:cs="Courier New" w:hint="default"/>
+      </w:rPr>
+    </w:lvl>
+    <w:lvl w:ilvl="5" w:tplc="04090005" w:tentative="1">
+      <w:start w:val="1"/>
+      <w:numFmt w:val="bullet"/>
+      <w:lvlText w:val=""/>
+      <w:lvlJc w:val="left"/>
+      <w:pPr>
+        <w:ind w:left="4320" w:hanging="360"/>
+      </w:pPr>
+      <w:rPr>
+        <w:rFonts w:ascii="Wingdings" w:hAnsi="Wingdings" w:hint="default"/>
+      </w:rPr>
+    </w:lvl>
+    <w:lvl w:ilvl="6" w:tplc="04090001" w:tentative="1">
+      <w:start w:val="1"/>
+      <w:numFmt w:val="bullet"/>
+      <w:lvlText w:val=""/>
+      <w:lvlJc w:val="left"/>
+      <w:pPr>
+        <w:ind w:left="5040" w:hanging="360"/>
+      </w:pPr>
+      <w:rPr>
+        <w:rFonts w:ascii="Symbol" w:hAnsi="Symbol" w:hint="default"/>
+      </w:rPr>
+    </w:lvl>
+    <w:lvl w:ilvl="7" w:tplc="04090003" w:tentative="1">
+      <w:start w:val="1"/>
+      <w:numFmt w:val="bullet"/>
+      <w:lvlText w:val="o"/>
+      <w:lvlJc w:val="left"/>
+      <w:pPr>
+        <w:ind w:left="5760" w:hanging="360"/>
+      </w:pPr>
+      <w:rPr>
+        <w:rFonts w:ascii="Courier New" w:hAnsi="Courier New" w:cs="Courier New" w:hint="default"/>
+      </w:rPr>
+    </w:lvl>
+    <w:lvl w:ilvl="8" w:tplc="04090005" w:tentative="1">
+      <w:start w:val="1"/>
+      <w:numFmt w:val="bullet"/>
+      <w:lvlText w:val=""/>
+      <w:lvlJc w:val="left"/>
+      <w:pPr>
+        <w:ind w:left="6480" w:hanging="360"/>
+      </w:pPr>
+      <w:rPr>
+        <w:rFonts w:ascii="Wingdings" w:hAnsi="Wingdings" w:hint="default"/>
+      </w:rPr>
+    </w:lvl>
+  </w:abstractNum>
   <w:num w:numId="1">
+    <w:abstractNumId w:val="3"/>
+  </w:num>
+  <w:num w:numId="2">
+    <w:abstractNumId w:val="1"/>
+  </w:num>
+  <w:num w:numId="3">
+    <w:abstractNumId w:val="2"/>
+  </w:num>
+  <w:num w:numId="4">
+    <w:abstractNumId w:val="4"/>
+  </w:num>
+  <w:num w:numId="5">
     <w:abstractNumId w:val="0"/>
   </w:num>
 </w:numbering>

</xml_diff>

<commit_message>
had to dump the databases and rerun migrations
</commit_message>
<xml_diff>
--- a/support/Milestone-4-outline.docx
+++ b/support/Milestone-4-outline.docx
@@ -625,6 +625,9 @@
     <w:p/>
     <w:p>
       <w:r>
+        <w:t xml:space="preserve">Big </w:t>
+      </w:r>
+      <w:r>
         <w:t>To Dos</w:t>
       </w:r>
     </w:p>
@@ -635,8 +638,14 @@
           <w:ilvl w:val="0"/>
           <w:numId w:val="5"/>
         </w:numPr>
-      </w:pPr>
-      <w:r>
+        <w:rPr>
+          <w:strike/>
+        </w:rPr>
+      </w:pPr>
+      <w:r>
+        <w:rPr>
+          <w:strike/>
+        </w:rPr>
         <w:t>Add cart functionality</w:t>
       </w:r>
     </w:p>
@@ -718,8 +727,14 @@
           <w:ilvl w:val="0"/>
           <w:numId w:val="5"/>
         </w:numPr>
-      </w:pPr>
-      <w:r>
+        <w:rPr>
+          <w:strike/>
+        </w:rPr>
+      </w:pPr>
+      <w:r>
+        <w:rPr>
+          <w:strike/>
+        </w:rPr>
         <w:t>Add AWS buckets</w:t>
       </w:r>
     </w:p>
@@ -745,12 +760,86 @@
       </w:pPr>
       <w:r>
         <w:t xml:space="preserve">Inventory to </w:t>
+      </w:r>
+      <w:r>
+        <w:t xml:space="preserve">set max on way into </w:t>
+      </w:r>
+    </w:p>
+    <w:p>
+      <w:r>
+        <w:t>Not As Big</w:t>
+      </w:r>
+      <w:r>
+        <w:t xml:space="preserve"> To Dos</w:t>
+      </w:r>
+    </w:p>
+    <w:p>
+      <w:pPr>
+        <w:pStyle w:val="ListParagraph"/>
+        <w:numPr>
+          <w:ilvl w:val="0"/>
+          <w:numId w:val="6"/>
+        </w:numPr>
+      </w:pPr>
+      <w:r>
+        <w:t>Pictures that are not 4:3 are skewed. Have the phot JS correct that somehow.</w:t>
+      </w:r>
+    </w:p>
+    <w:p>
+      <w:pPr>
+        <w:pStyle w:val="ListParagraph"/>
+        <w:numPr>
+          <w:ilvl w:val="0"/>
+          <w:numId w:val="6"/>
+        </w:numPr>
+      </w:pPr>
+      <w:r>
+        <w:t>I</w:t>
+      </w:r>
+      <w:r>
+        <w:t xml:space="preserve">f an anonymous user tries to upload a consigned item, the system takes them to the login screen (this is good), but after they log in, they are taken to </w:t>
+      </w:r>
+      <w:proofErr w:type="gramStart"/>
+      <w:r>
+        <w:t>home,</w:t>
+      </w:r>
+      <w:proofErr w:type="gramEnd"/>
+      <w:r>
+        <w:t xml:space="preserve"> it should be back to the form</w:t>
+      </w:r>
+      <w:r>
+        <w:t xml:space="preserve">. </w:t>
+      </w:r>
+      <w:r>
+        <w:lastRenderedPageBreak/>
+        <w:t>I am using the referrer method and according to the log, the system is providing a “next” value of the proper form, but it fails with a 302 0 error and goes to the index by default.</w:t>
+      </w:r>
+    </w:p>
+    <w:p>
+      <w:pPr>
+        <w:pStyle w:val="ListParagraph"/>
+        <w:numPr>
+          <w:ilvl w:val="0"/>
+          <w:numId w:val="6"/>
+        </w:numPr>
+      </w:pPr>
+      <w:r>
+        <w:t>On the cart page, use plus/minus kinks to increase/decrease the quantity</w:t>
+      </w:r>
+    </w:p>
+    <w:p>
+      <w:pPr>
+        <w:pStyle w:val="ListParagraph"/>
+        <w:numPr>
+          <w:ilvl w:val="0"/>
+          <w:numId w:val="6"/>
+        </w:numPr>
+      </w:pPr>
+      <w:r>
+        <w:t>Rename image files on the way in for consignment, otherwise files can be overwritten</w:t>
       </w:r>
       <w:bookmarkStart w:id="0" w:name="_GoBack"/>
       <w:bookmarkEnd w:id="0"/>
-      <w:r>
-        <w:t xml:space="preserve">set max on way into </w:t>
-      </w:r>
     </w:p>
     <w:p>
       <w:pPr>
@@ -771,6 +860,119 @@
 <file path=word/numbering.xml><?xml version="1.0" encoding="utf-8"?>
 <w:numbering xmlns:wpc="http://schemas.microsoft.com/office/word/2010/wordprocessingCanvas" xmlns:mc="http://schemas.openxmlformats.org/markup-compatibility/2006" xmlns:o="urn:schemas-microsoft-com:office:office" xmlns:r="http://schemas.openxmlformats.org/officeDocument/2006/relationships" xmlns:m="http://schemas.openxmlformats.org/officeDocument/2006/math" xmlns:v="urn:schemas-microsoft-com:vml" xmlns:wp14="http://schemas.microsoft.com/office/word/2010/wordprocessingDrawing" xmlns:wp="http://schemas.openxmlformats.org/drawingml/2006/wordprocessingDrawing" xmlns:w10="urn:schemas-microsoft-com:office:word" xmlns:w="http://schemas.openxmlformats.org/wordprocessingml/2006/main" xmlns:w14="http://schemas.microsoft.com/office/word/2010/wordml" xmlns:wpg="http://schemas.microsoft.com/office/word/2010/wordprocessingGroup" xmlns:wpi="http://schemas.microsoft.com/office/word/2010/wordprocessingInk" xmlns:wne="http://schemas.microsoft.com/office/word/2006/wordml" xmlns:wps="http://schemas.microsoft.com/office/word/2010/wordprocessingShape" mc:Ignorable="w14 wp14">
   <w:abstractNum w:abstractNumId="0">
+    <w:nsid w:val="0E69757A"/>
+    <w:multiLevelType w:val="hybridMultilevel"/>
+    <w:tmpl w:val="1D2C988E"/>
+    <w:lvl w:ilvl="0" w:tplc="04090001">
+      <w:start w:val="1"/>
+      <w:numFmt w:val="bullet"/>
+      <w:lvlText w:val=""/>
+      <w:lvlJc w:val="left"/>
+      <w:pPr>
+        <w:ind w:left="720" w:hanging="360"/>
+      </w:pPr>
+      <w:rPr>
+        <w:rFonts w:ascii="Symbol" w:hAnsi="Symbol" w:hint="default"/>
+      </w:rPr>
+    </w:lvl>
+    <w:lvl w:ilvl="1" w:tplc="04090003" w:tentative="1">
+      <w:start w:val="1"/>
+      <w:numFmt w:val="bullet"/>
+      <w:lvlText w:val="o"/>
+      <w:lvlJc w:val="left"/>
+      <w:pPr>
+        <w:ind w:left="1440" w:hanging="360"/>
+      </w:pPr>
+      <w:rPr>
+        <w:rFonts w:ascii="Courier New" w:hAnsi="Courier New" w:cs="Courier New" w:hint="default"/>
+      </w:rPr>
+    </w:lvl>
+    <w:lvl w:ilvl="2" w:tplc="04090005" w:tentative="1">
+      <w:start w:val="1"/>
+      <w:numFmt w:val="bullet"/>
+      <w:lvlText w:val=""/>
+      <w:lvlJc w:val="left"/>
+      <w:pPr>
+        <w:ind w:left="2160" w:hanging="360"/>
+      </w:pPr>
+      <w:rPr>
+        <w:rFonts w:ascii="Wingdings" w:hAnsi="Wingdings" w:hint="default"/>
+      </w:rPr>
+    </w:lvl>
+    <w:lvl w:ilvl="3" w:tplc="04090001" w:tentative="1">
+      <w:start w:val="1"/>
+      <w:numFmt w:val="bullet"/>
+      <w:lvlText w:val=""/>
+      <w:lvlJc w:val="left"/>
+      <w:pPr>
+        <w:ind w:left="2880" w:hanging="360"/>
+      </w:pPr>
+      <w:rPr>
+        <w:rFonts w:ascii="Symbol" w:hAnsi="Symbol" w:hint="default"/>
+      </w:rPr>
+    </w:lvl>
+    <w:lvl w:ilvl="4" w:tplc="04090003" w:tentative="1">
+      <w:start w:val="1"/>
+      <w:numFmt w:val="bullet"/>
+      <w:lvlText w:val="o"/>
+      <w:lvlJc w:val="left"/>
+      <w:pPr>
+        <w:ind w:left="3600" w:hanging="360"/>
+      </w:pPr>
+      <w:rPr>
+        <w:rFonts w:ascii="Courier New" w:hAnsi="Courier New" w:cs="Courier New" w:hint="default"/>
+      </w:rPr>
+    </w:lvl>
+    <w:lvl w:ilvl="5" w:tplc="04090005" w:tentative="1">
+      <w:start w:val="1"/>
+      <w:numFmt w:val="bullet"/>
+      <w:lvlText w:val=""/>
+      <w:lvlJc w:val="left"/>
+      <w:pPr>
+        <w:ind w:left="4320" w:hanging="360"/>
+      </w:pPr>
+      <w:rPr>
+        <w:rFonts w:ascii="Wingdings" w:hAnsi="Wingdings" w:hint="default"/>
+      </w:rPr>
+    </w:lvl>
+    <w:lvl w:ilvl="6" w:tplc="04090001" w:tentative="1">
+      <w:start w:val="1"/>
+      <w:numFmt w:val="bullet"/>
+      <w:lvlText w:val=""/>
+      <w:lvlJc w:val="left"/>
+      <w:pPr>
+        <w:ind w:left="5040" w:hanging="360"/>
+      </w:pPr>
+      <w:rPr>
+        <w:rFonts w:ascii="Symbol" w:hAnsi="Symbol" w:hint="default"/>
+      </w:rPr>
+    </w:lvl>
+    <w:lvl w:ilvl="7" w:tplc="04090003" w:tentative="1">
+      <w:start w:val="1"/>
+      <w:numFmt w:val="bullet"/>
+      <w:lvlText w:val="o"/>
+      <w:lvlJc w:val="left"/>
+      <w:pPr>
+        <w:ind w:left="5760" w:hanging="360"/>
+      </w:pPr>
+      <w:rPr>
+        <w:rFonts w:ascii="Courier New" w:hAnsi="Courier New" w:cs="Courier New" w:hint="default"/>
+      </w:rPr>
+    </w:lvl>
+    <w:lvl w:ilvl="8" w:tplc="04090005" w:tentative="1">
+      <w:start w:val="1"/>
+      <w:numFmt w:val="bullet"/>
+      <w:lvlText w:val=""/>
+      <w:lvlJc w:val="left"/>
+      <w:pPr>
+        <w:ind w:left="6480" w:hanging="360"/>
+      </w:pPr>
+      <w:rPr>
+        <w:rFonts w:ascii="Wingdings" w:hAnsi="Wingdings" w:hint="default"/>
+      </w:rPr>
+    </w:lvl>
+  </w:abstractNum>
+  <w:abstractNum w:abstractNumId="1">
     <w:nsid w:val="0EB14FE2"/>
     <w:multiLevelType w:val="hybridMultilevel"/>
     <w:tmpl w:val="A42C96D0"/>
@@ -883,7 +1085,7 @@
       </w:rPr>
     </w:lvl>
   </w:abstractNum>
-  <w:abstractNum w:abstractNumId="1">
+  <w:abstractNum w:abstractNumId="2">
     <w:nsid w:val="346B2E22"/>
     <w:multiLevelType w:val="hybridMultilevel"/>
     <w:tmpl w:val="0E5652D2"/>
@@ -996,7 +1198,7 @@
       </w:rPr>
     </w:lvl>
   </w:abstractNum>
-  <w:abstractNum w:abstractNumId="2">
+  <w:abstractNum w:abstractNumId="3">
     <w:nsid w:val="3A9B0F4B"/>
     <w:multiLevelType w:val="hybridMultilevel"/>
     <w:tmpl w:val="E1609F46"/>
@@ -1109,7 +1311,7 @@
       </w:rPr>
     </w:lvl>
   </w:abstractNum>
-  <w:abstractNum w:abstractNumId="3">
+  <w:abstractNum w:abstractNumId="4">
     <w:nsid w:val="7038541D"/>
     <w:multiLevelType w:val="hybridMultilevel"/>
     <w:tmpl w:val="2D2EA2C6"/>
@@ -1222,7 +1424,7 @@
       </w:rPr>
     </w:lvl>
   </w:abstractNum>
-  <w:abstractNum w:abstractNumId="4">
+  <w:abstractNum w:abstractNumId="5">
     <w:nsid w:val="7B4B34F9"/>
     <w:multiLevelType w:val="hybridMultilevel"/>
     <w:tmpl w:val="EB1C1AC0"/>
@@ -1336,18 +1538,21 @@
     </w:lvl>
   </w:abstractNum>
   <w:num w:numId="1">
+    <w:abstractNumId w:val="4"/>
+  </w:num>
+  <w:num w:numId="2">
+    <w:abstractNumId w:val="2"/>
+  </w:num>
+  <w:num w:numId="3">
     <w:abstractNumId w:val="3"/>
   </w:num>
-  <w:num w:numId="2">
+  <w:num w:numId="4">
+    <w:abstractNumId w:val="5"/>
+  </w:num>
+  <w:num w:numId="5">
     <w:abstractNumId w:val="1"/>
   </w:num>
-  <w:num w:numId="3">
-    <w:abstractNumId w:val="2"/>
-  </w:num>
-  <w:num w:numId="4">
-    <w:abstractNumId w:val="4"/>
-  </w:num>
-  <w:num w:numId="5">
+  <w:num w:numId="6">
     <w:abstractNumId w:val="0"/>
   </w:num>
 </w:numbering>

</xml_diff>

<commit_message>
checkout function working - committing before moving onto search
</commit_message>
<xml_diff>
--- a/support/Milestone-4-outline.docx
+++ b/support/Milestone-4-outline.docx
@@ -656,8 +656,14 @@
           <w:ilvl w:val="0"/>
           <w:numId w:val="5"/>
         </w:numPr>
-      </w:pPr>
-      <w:r>
+        <w:rPr>
+          <w:strike/>
+        </w:rPr>
+      </w:pPr>
+      <w:r>
+        <w:rPr>
+          <w:strike/>
+        </w:rPr>
         <w:t>Get stripe ecommerce example working and then add to the project</w:t>
       </w:r>
     </w:p>
@@ -837,6 +843,18 @@
       </w:pPr>
       <w:r>
         <w:t>Rename image files on the way in for consignment, otherwise files can be overwritten</w:t>
+      </w:r>
+    </w:p>
+    <w:p>
+      <w:pPr>
+        <w:pStyle w:val="ListParagraph"/>
+        <w:numPr>
+          <w:ilvl w:val="0"/>
+          <w:numId w:val="6"/>
+        </w:numPr>
+      </w:pPr>
+      <w:r>
+        <w:t>Have messages fade away after a period of time</w:t>
       </w:r>
       <w:bookmarkStart w:id="0" w:name="_GoBack"/>
       <w:bookmarkEnd w:id="0"/>

</xml_diff>

<commit_message>
added basic search app, expandable search box, and added consignment flags to item photos when applicable
</commit_message>
<xml_diff>
--- a/support/Milestone-4-outline.docx
+++ b/support/Milestone-4-outline.docx
@@ -855,6 +855,44 @@
       </w:pPr>
       <w:r>
         <w:t>Have messages fade away after a period of time</w:t>
+      </w:r>
+    </w:p>
+    <w:p>
+      <w:pPr>
+        <w:pStyle w:val="ListParagraph"/>
+        <w:numPr>
+          <w:ilvl w:val="0"/>
+          <w:numId w:val="6"/>
+        </w:numPr>
+      </w:pPr>
+      <w:r>
+        <w:t>search results should use the correct panel for the item found</w:t>
+      </w:r>
+      <w:r>
+        <w:t>,</w:t>
+      </w:r>
+      <w:r>
+        <w:t xml:space="preserve"> </w:t>
+      </w:r>
+      <w:proofErr w:type="spellStart"/>
+      <w:r>
+        <w:t>ie</w:t>
+      </w:r>
+      <w:proofErr w:type="spellEnd"/>
+      <w:r>
+        <w:t xml:space="preserve"> retail vs consigned</w:t>
+      </w:r>
+    </w:p>
+    <w:p>
+      <w:pPr>
+        <w:pStyle w:val="ListParagraph"/>
+        <w:numPr>
+          <w:ilvl w:val="0"/>
+          <w:numId w:val="6"/>
+        </w:numPr>
+      </w:pPr>
+      <w:r>
+        <w:t>try to use the same html for both consigned and retail</w:t>
       </w:r>
       <w:bookmarkStart w:id="0" w:name="_GoBack"/>
       <w:bookmarkEnd w:id="0"/>

</xml_diff>